<commit_message>
Release 2021Q301 update docs
</commit_message>
<xml_diff>
--- a/DocumentationSource/2021Q301/KPImetrics Overview.docx
+++ b/DocumentationSource/2021Q301/KPImetrics Overview.docx
@@ -6,8 +6,6 @@
       <w:pPr>
         <w:pStyle w:val="Title"/>
       </w:pPr>
-      <w:bookmarkStart w:id="0" w:name="_GoBack"/>
-      <w:bookmarkEnd w:id="0"/>
       <w:r>
         <w:t xml:space="preserve">KPI Metrics </w:t>
       </w:r>
@@ -299,9 +297,9 @@
           <w:bCs w:val="0"/>
         </w:rPr>
       </w:pPr>
-      <w:bookmarkStart w:id="1" w:name="_Toc20904602"/>
+      <w:bookmarkStart w:id="0" w:name="_Toc20904602"/>
     </w:p>
-    <w:bookmarkEnd w:id="1"/>
+    <w:bookmarkEnd w:id="0"/>
     <w:p>
       <w:pPr>
         <w:pBdr>
@@ -353,7 +351,7 @@
         </w:rPr>
         <w:fldChar w:fldCharType="separate"/>
       </w:r>
-      <w:hyperlink w:anchor="_Toc41304008" w:history="1">
+      <w:hyperlink w:anchor="_Toc81319093" w:history="1">
         <w:r>
           <w:rPr>
             <w:rStyle w:val="Hyperlink"/>
@@ -392,7 +390,7 @@
           <w:rPr>
             <w:webHidden/>
           </w:rPr>
-          <w:instrText xml:space="preserve"> PAGEREF _Toc41304008 \h </w:instrText>
+          <w:instrText xml:space="preserve"> PAGEREF _Toc81319093 \h </w:instrText>
         </w:r>
         <w:r>
           <w:rPr>
@@ -428,7 +426,7 @@
           <w:szCs w:val="22"/>
         </w:rPr>
       </w:pPr>
-      <w:hyperlink w:anchor="_Toc41304009" w:history="1">
+      <w:hyperlink w:anchor="_Toc81319094" w:history="1">
         <w:r>
           <w:rPr>
             <w:rStyle w:val="Hyperlink"/>
@@ -451,7 +449,7 @@
           <w:rPr>
             <w:webHidden/>
           </w:rPr>
-          <w:instrText xml:space="preserve"> PAGEREF _Toc41304009 \h </w:instrText>
+          <w:instrText xml:space="preserve"> PAGEREF _Toc81319094 \h </w:instrText>
         </w:r>
         <w:r>
           <w:rPr>
@@ -487,7 +485,7 @@
           <w:szCs w:val="22"/>
         </w:rPr>
       </w:pPr>
-      <w:hyperlink w:anchor="_Toc41304010" w:history="1">
+      <w:hyperlink w:anchor="_Toc81319095" w:history="1">
         <w:r>
           <w:rPr>
             <w:rStyle w:val="Hyperlink"/>
@@ -510,7 +508,7 @@
           <w:rPr>
             <w:webHidden/>
           </w:rPr>
-          <w:instrText xml:space="preserve"> PAGEREF _Toc41304010 \h </w:instrText>
+          <w:instrText xml:space="preserve"> PAGEREF _Toc81319095 \h </w:instrText>
         </w:r>
         <w:r>
           <w:rPr>
@@ -546,7 +544,7 @@
           <w:szCs w:val="22"/>
         </w:rPr>
       </w:pPr>
-      <w:hyperlink w:anchor="_Toc41304011" w:history="1">
+      <w:hyperlink w:anchor="_Toc81319096" w:history="1">
         <w:r>
           <w:rPr>
             <w:rStyle w:val="Hyperlink"/>
@@ -569,7 +567,7 @@
           <w:rPr>
             <w:webHidden/>
           </w:rPr>
-          <w:instrText xml:space="preserve"> PAGEREF _Toc41304011 \h </w:instrText>
+          <w:instrText xml:space="preserve"> PAGEREF _Toc81319096 \h </w:instrText>
         </w:r>
         <w:r>
           <w:rPr>
@@ -607,7 +605,7 @@
           <w:szCs w:val="22"/>
         </w:rPr>
       </w:pPr>
-      <w:hyperlink w:anchor="_Toc41304012" w:history="1">
+      <w:hyperlink w:anchor="_Toc81319097" w:history="1">
         <w:r>
           <w:rPr>
             <w:rStyle w:val="Hyperlink"/>
@@ -646,7 +644,7 @@
           <w:rPr>
             <w:webHidden/>
           </w:rPr>
-          <w:instrText xml:space="preserve"> PAGEREF _Toc41304012 \h </w:instrText>
+          <w:instrText xml:space="preserve"> PAGEREF _Toc81319097 \h </w:instrText>
         </w:r>
         <w:r>
           <w:rPr>
@@ -682,7 +680,7 @@
           <w:szCs w:val="22"/>
         </w:rPr>
       </w:pPr>
-      <w:hyperlink w:anchor="_Toc41304013" w:history="1">
+      <w:hyperlink w:anchor="_Toc81319098" w:history="1">
         <w:r>
           <w:rPr>
             <w:rStyle w:val="Hyperlink"/>
@@ -705,7 +703,7 @@
           <w:rPr>
             <w:webHidden/>
           </w:rPr>
-          <w:instrText xml:space="preserve"> PAGEREF _Toc41304013 \h </w:instrText>
+          <w:instrText xml:space="preserve"> PAGEREF _Toc81319098 \h </w:instrText>
         </w:r>
         <w:r>
           <w:rPr>
@@ -741,7 +739,7 @@
           <w:szCs w:val="22"/>
         </w:rPr>
       </w:pPr>
-      <w:hyperlink w:anchor="_Toc41304014" w:history="1">
+      <w:hyperlink w:anchor="_Toc81319099" w:history="1">
         <w:r>
           <w:rPr>
             <w:rStyle w:val="Hyperlink"/>
@@ -764,7 +762,7 @@
           <w:rPr>
             <w:webHidden/>
           </w:rPr>
-          <w:instrText xml:space="preserve"> PAGEREF _Toc41304014 \h </w:instrText>
+          <w:instrText xml:space="preserve"> PAGEREF _Toc81319099 \h </w:instrText>
         </w:r>
         <w:r>
           <w:rPr>
@@ -800,7 +798,7 @@
           <w:szCs w:val="22"/>
         </w:rPr>
       </w:pPr>
-      <w:hyperlink w:anchor="_Toc41304015" w:history="1">
+      <w:hyperlink w:anchor="_Toc81319100" w:history="1">
         <w:r>
           <w:rPr>
             <w:rStyle w:val="Hyperlink"/>
@@ -823,7 +821,7 @@
           <w:rPr>
             <w:webHidden/>
           </w:rPr>
-          <w:instrText xml:space="preserve"> PAGEREF _Toc41304015 \h </w:instrText>
+          <w:instrText xml:space="preserve"> PAGEREF _Toc81319100 \h </w:instrText>
         </w:r>
         <w:r>
           <w:rPr>
@@ -868,31 +866,31 @@
       <w:pPr>
         <w:pStyle w:val="Heading1Numbered"/>
       </w:pPr>
-      <w:bookmarkStart w:id="2" w:name="_Toc41304008"/>
+      <w:bookmarkStart w:id="1" w:name="_Toc81319093"/>
       <w:r>
         <w:lastRenderedPageBreak/>
         <w:t>Introduction</w:t>
       </w:r>
-      <w:bookmarkEnd w:id="2"/>
+      <w:bookmarkEnd w:id="1"/>
     </w:p>
     <w:p>
       <w:pPr>
         <w:pStyle w:val="Heading2"/>
       </w:pPr>
-      <w:bookmarkStart w:id="3" w:name="_Toc336890741"/>
-      <w:bookmarkStart w:id="4" w:name="_Toc267666114"/>
-      <w:bookmarkStart w:id="5" w:name="_Toc500487442"/>
-      <w:bookmarkStart w:id="6" w:name="_Toc41304009"/>
-      <w:bookmarkStart w:id="7" w:name="_Toc224194286"/>
-      <w:bookmarkStart w:id="8" w:name="_Toc411329491"/>
-      <w:bookmarkStart w:id="9" w:name="_Toc500487304"/>
+      <w:bookmarkStart w:id="2" w:name="_Toc336890741"/>
+      <w:bookmarkStart w:id="3" w:name="_Toc267666114"/>
+      <w:bookmarkStart w:id="4" w:name="_Toc500487442"/>
+      <w:bookmarkStart w:id="5" w:name="_Toc224194286"/>
+      <w:bookmarkStart w:id="6" w:name="_Toc411329491"/>
+      <w:bookmarkStart w:id="7" w:name="_Toc500487304"/>
+      <w:bookmarkStart w:id="8" w:name="_Toc81319094"/>
       <w:r>
         <w:t>Purpose</w:t>
       </w:r>
+      <w:bookmarkEnd w:id="2"/>
       <w:bookmarkEnd w:id="3"/>
       <w:bookmarkEnd w:id="4"/>
-      <w:bookmarkEnd w:id="5"/>
-      <w:bookmarkEnd w:id="6"/>
+      <w:bookmarkEnd w:id="8"/>
     </w:p>
     <w:p>
       <w:pPr>
@@ -900,15 +898,15 @@
           <w:rFonts w:ascii="Arial" w:hAnsi="Arial" w:cs="Arial"/>
         </w:rPr>
       </w:pPr>
-      <w:bookmarkStart w:id="10" w:name="_Toc267666115"/>
-      <w:bookmarkStart w:id="11" w:name="_Toc336890742"/>
+      <w:bookmarkStart w:id="9" w:name="_Toc267666115"/>
+      <w:bookmarkStart w:id="10" w:name="_Toc336890742"/>
       <w:r>
         <w:rPr>
           <w:rFonts w:ascii="Arial" w:hAnsi="Arial" w:cs="Arial"/>
         </w:rPr>
         <w:t xml:space="preserve">The purpose of this document is to provide </w:t>
       </w:r>
-      <w:bookmarkEnd w:id="10"/>
+      <w:bookmarkEnd w:id="9"/>
       <w:r>
         <w:rPr>
           <w:rFonts w:ascii="Arial" w:hAnsi="Arial" w:cs="Arial"/>
@@ -945,15 +943,15 @@
       <w:pPr>
         <w:pStyle w:val="Heading2"/>
       </w:pPr>
-      <w:bookmarkStart w:id="12" w:name="_Toc41304010"/>
+      <w:bookmarkStart w:id="11" w:name="_Toc81319095"/>
+      <w:bookmarkEnd w:id="10"/>
+      <w:r>
+        <w:t>Audience</w:t>
+      </w:r>
+      <w:bookmarkEnd w:id="5"/>
+      <w:bookmarkEnd w:id="6"/>
+      <w:bookmarkEnd w:id="7"/>
       <w:bookmarkEnd w:id="11"/>
-      <w:r>
-        <w:t>Audience</w:t>
-      </w:r>
-      <w:bookmarkEnd w:id="7"/>
-      <w:bookmarkEnd w:id="8"/>
-      <w:bookmarkEnd w:id="9"/>
-      <w:bookmarkEnd w:id="12"/>
     </w:p>
     <w:p>
       <w:pPr>
@@ -983,7 +981,7 @@
           <w:numId w:val="10"/>
         </w:numPr>
       </w:pPr>
-      <w:bookmarkStart w:id="13" w:name="_Toc500487305"/>
+      <w:bookmarkStart w:id="12" w:name="_Toc500487305"/>
       <w:r>
         <w:t>Data Virtualization Administrators – provides a guide for installation.</w:t>
       </w:r>
@@ -1049,12 +1047,12 @@
       <w:pPr>
         <w:pStyle w:val="Heading2"/>
       </w:pPr>
-      <w:bookmarkStart w:id="14" w:name="_Toc41304011"/>
+      <w:bookmarkStart w:id="13" w:name="_Toc81319096"/>
       <w:r>
         <w:t>References</w:t>
       </w:r>
+      <w:bookmarkEnd w:id="12"/>
       <w:bookmarkEnd w:id="13"/>
-      <w:bookmarkEnd w:id="14"/>
     </w:p>
     <w:p>
       <w:pPr>
@@ -1163,29 +1161,35 @@
       <w:pPr>
         <w:pStyle w:val="Heading1Numbered"/>
       </w:pPr>
-      <w:bookmarkStart w:id="15" w:name="_Toc41304012"/>
+      <w:bookmarkStart w:id="14" w:name="_Toc81319097"/>
       <w:r>
         <w:lastRenderedPageBreak/>
+        <w:t>Overview</w:t>
+      </w:r>
+      <w:bookmarkEnd w:id="14"/>
+    </w:p>
+    <w:p>
+      <w:pPr>
+        <w:pStyle w:val="Heading2"/>
+      </w:pPr>
+      <w:bookmarkStart w:id="15" w:name="_Toc81319098"/>
+      <w:r>
         <w:t>Overview</w:t>
       </w:r>
       <w:bookmarkEnd w:id="15"/>
     </w:p>
     <w:p>
       <w:pPr>
-        <w:pStyle w:val="Heading2"/>
-      </w:pPr>
-      <w:bookmarkStart w:id="16" w:name="_Toc41304013"/>
-      <w:r>
-        <w:t>Overview</w:t>
-      </w:r>
-      <w:bookmarkEnd w:id="16"/>
-    </w:p>
-    <w:p>
-      <w:pPr>
         <w:pStyle w:val="CS-Bodytext"/>
       </w:pPr>
       <w:r>
         <w:t xml:space="preserve">This document outlines the installation, configuration and use of the KPImetrics data collection asset for the </w:t>
+      </w:r>
+      <w:r>
+        <w:rPr>
+          <w:b/>
+        </w:rPr>
+        <w:t xml:space="preserve">TIBCO </w:t>
       </w:r>
       <w:r>
         <w:rPr>
@@ -1203,8 +1207,16 @@
         <w:rPr>
           <w:b/>
         </w:rPr>
+        <w:t>T</w:t>
+      </w:r>
+      <w:bookmarkStart w:id="16" w:name="_GoBack"/>
+      <w:r>
+        <w:rPr>
+          <w:b/>
+        </w:rPr>
         <w:t>DV</w:t>
       </w:r>
+      <w:bookmarkEnd w:id="16"/>
       <w:r>
         <w:rPr>
           <w:b/>
@@ -1213,6 +1225,9 @@
       </w:r>
       <w:r>
         <w:t xml:space="preserve"> instance. The KPImetrics is an add-on to the </w:t>
+      </w:r>
+      <w:r>
+        <w:t>T</w:t>
       </w:r>
       <w:r>
         <w:t>DV</w:t>
@@ -1456,6 +1471,9 @@
         <w:t xml:space="preserve">Diagram of the out-of-the-box </w:t>
       </w:r>
       <w:r>
+        <w:t>T</w:t>
+      </w:r>
+      <w:r>
         <w:t>DV</w:t>
       </w:r>
       <w:r>
@@ -1473,10 +1491,10 @@
         </w:rPr>
         <w:lastRenderedPageBreak/>
         <w:drawing>
-          <wp:inline distT="0" distB="0" distL="0" distR="0" wp14:anchorId="39130348" wp14:editId="10B51F5B">
-            <wp:extent cx="3559126" cy="2150770"/>
-            <wp:effectExtent l="0" t="0" r="0" b="0"/>
-            <wp:docPr id="62" name="Picture 62"/>
+          <wp:inline distT="0" distB="0" distL="0" distR="0" wp14:anchorId="762743C5" wp14:editId="5F78819F">
+            <wp:extent cx="3497375" cy="2211705"/>
+            <wp:effectExtent l="0" t="0" r="8255" b="0"/>
+            <wp:docPr id="14" name="Picture 14"/>
             <wp:cNvGraphicFramePr>
               <a:graphicFrameLocks xmlns:a="http://schemas.openxmlformats.org/drawingml/2006/main" noChangeAspect="1"/>
             </wp:cNvGraphicFramePr>
@@ -1496,7 +1514,7 @@
                   <pic:spPr>
                     <a:xfrm>
                       <a:off x="0" y="0"/>
-                      <a:ext cx="3686742" cy="2227888"/>
+                      <a:ext cx="3515692" cy="2223289"/>
                     </a:xfrm>
                     <a:prstGeom prst="rect">
                       <a:avLst/>
@@ -1513,7 +1531,7 @@
       <w:pPr>
         <w:pStyle w:val="Heading2"/>
       </w:pPr>
-      <w:bookmarkStart w:id="17" w:name="_Toc41304014"/>
+      <w:bookmarkStart w:id="17" w:name="_Toc81319099"/>
       <w:r>
         <w:t>KPImetrics Advantage</w:t>
       </w:r>
@@ -1526,7 +1544,6 @@
       <w:r>
         <w:t xml:space="preserve">The biggest advantage for using </w:t>
       </w:r>
-      <w:proofErr w:type="spellStart"/>
       <w:r>
         <w:rPr>
           <w:b/>
@@ -1534,7 +1551,6 @@
         </w:rPr>
         <w:t>ASAssets</w:t>
       </w:r>
-      <w:proofErr w:type="spellEnd"/>
       <w:r>
         <w:t xml:space="preserve"> </w:t>
       </w:r>
@@ -1551,6 +1567,9 @@
         <w:t xml:space="preserve"> in addition to the </w:t>
       </w:r>
       <w:r>
+        <w:t>T</w:t>
+      </w:r>
+      <w:r>
         <w:t>DV</w:t>
       </w:r>
       <w:r>
@@ -1581,6 +1600,9 @@
         <w:t xml:space="preserve">Consider the </w:t>
       </w:r>
       <w:r>
+        <w:t>T</w:t>
+      </w:r>
+      <w:r>
         <w:t>DV</w:t>
       </w:r>
       <w:r>
@@ -1680,6 +1702,9 @@
         <w:t xml:space="preserve">Minimize </w:t>
       </w:r>
       <w:r>
+        <w:t>T</w:t>
+      </w:r>
+      <w:r>
         <w:t>DV</w:t>
       </w:r>
       <w:r>
@@ -1840,6 +1865,9 @@
         <w:t xml:space="preserve"> collected by </w:t>
       </w:r>
       <w:r>
+        <w:t>T</w:t>
+      </w:r>
+      <w:r>
         <w:t>DV</w:t>
       </w:r>
       <w:r>
@@ -1948,6 +1976,9 @@
         <w:t xml:space="preserve">Number of sessions and requests executed on </w:t>
       </w:r>
       <w:r>
+        <w:t>T</w:t>
+      </w:r>
+      <w:r>
         <w:t>DV</w:t>
       </w:r>
       <w:r>
@@ -2018,7 +2049,7 @@
       <w:pPr>
         <w:pStyle w:val="Heading2"/>
       </w:pPr>
-      <w:bookmarkStart w:id="18" w:name="_Toc41304015"/>
+      <w:bookmarkStart w:id="18" w:name="_Toc81319100"/>
       <w:r>
         <w:lastRenderedPageBreak/>
         <w:t>KPImetrics Reporting Strategy</w:t>
@@ -2042,16 +2073,10 @@
           <w:noProof/>
         </w:rPr>
         <w:drawing>
-          <wp:inline distT="0" distB="0" distL="0" distR="0" wp14:anchorId="1D9D57CA" wp14:editId="5A3B4E09">
-            <wp:extent cx="6032717" cy="4516341"/>
-            <wp:effectExtent l="0" t="0" r="0" b="5080"/>
-            <wp:docPr id="10" name="Picture 2">
-              <a:extLst xmlns:a="http://schemas.openxmlformats.org/drawingml/2006/main">
-                <a:ext uri="{FF2B5EF4-FFF2-40B4-BE49-F238E27FC236}">
-                  <a16:creationId xmlns:a16="http://schemas.microsoft.com/office/drawing/2014/main" id="{840D8ADB-8931-384C-8FED-2842E4EEA19F}"/>
-                </a:ext>
-              </a:extLst>
-            </wp:docPr>
+          <wp:inline distT="0" distB="0" distL="0" distR="0" wp14:anchorId="161C1121" wp14:editId="3DE02AA7">
+            <wp:extent cx="6057900" cy="4688205"/>
+            <wp:effectExtent l="0" t="0" r="0" b="0"/>
+            <wp:docPr id="15" name="Picture 15"/>
             <wp:cNvGraphicFramePr>
               <a:graphicFrameLocks xmlns:a="http://schemas.openxmlformats.org/drawingml/2006/main" noChangeAspect="1"/>
             </wp:cNvGraphicFramePr>
@@ -2059,16 +2084,8 @@
               <a:graphicData uri="http://schemas.openxmlformats.org/drawingml/2006/picture">
                 <pic:pic xmlns:pic="http://schemas.openxmlformats.org/drawingml/2006/picture">
                   <pic:nvPicPr>
-                    <pic:cNvPr id="3" name="Picture 2">
-                      <a:extLst>
-                        <a:ext uri="{FF2B5EF4-FFF2-40B4-BE49-F238E27FC236}">
-                          <a16:creationId xmlns:a16="http://schemas.microsoft.com/office/drawing/2014/main" id="{840D8ADB-8931-384C-8FED-2842E4EEA19F}"/>
-                        </a:ext>
-                      </a:extLst>
-                    </pic:cNvPr>
-                    <pic:cNvPicPr>
-                      <a:picLocks noChangeAspect="1"/>
-                    </pic:cNvPicPr>
+                    <pic:cNvPr id="1" name=""/>
+                    <pic:cNvPicPr/>
                   </pic:nvPicPr>
                   <pic:blipFill>
                     <a:blip r:embed="rId9"/>
@@ -2079,7 +2096,7 @@
                   <pic:spPr>
                     <a:xfrm>
                       <a:off x="0" y="0"/>
-                      <a:ext cx="6034593" cy="4517745"/>
+                      <a:ext cx="6057900" cy="4688205"/>
                     </a:xfrm>
                     <a:prstGeom prst="rect">
                       <a:avLst/>
@@ -2140,16 +2157,29 @@
         <w:t xml:space="preserve">The data flow represents data flowing from the </w:t>
       </w:r>
       <w:r>
+        <w:t>T</w:t>
+      </w:r>
+      <w:r>
         <w:t>DV</w:t>
       </w:r>
       <w:r>
         <w:t xml:space="preserve"> metrics collection tables to the historic data mart tables.  Additionally, this represents KPImetrics triggers/scripts that execute on a periodic basis and process other </w:t>
       </w:r>
       <w:r>
+        <w:t>T</w:t>
+      </w:r>
+      <w:r>
         <w:t>DV</w:t>
       </w:r>
       <w:r>
-        <w:t xml:space="preserve"> non-metrics type of data such as IO, CPU, memory, data sources and SQL parsing.  Data flow is a constant data collection capability driven by the out-of-the-box </w:t>
+        <w:t xml:space="preserve"> non-metrics type of data such as IO, CPU, </w:t>
+      </w:r>
+      <w:r>
+        <w:lastRenderedPageBreak/>
+        <w:t xml:space="preserve">memory, data sources and SQL parsing.  Data flow is a constant data collection capability driven by the out-of-the-box </w:t>
+      </w:r>
+      <w:r>
+        <w:t>T</w:t>
       </w:r>
       <w:r>
         <w:t>DV</w:t>
@@ -2164,7 +2194,6 @@
         <w:ind w:left="720"/>
       </w:pPr>
       <w:r>
-        <w:lastRenderedPageBreak/>
         <w:t>Collection Data Processing</w:t>
       </w:r>
     </w:p>
@@ -2186,7 +2215,21 @@
           <w:rFonts w:ascii="Arial" w:hAnsi="Arial" w:cs="Arial"/>
           <w:sz w:val="22"/>
         </w:rPr>
-        <w:t>The KPImetrics module integrates with the DV out-of-the-box metrics capability.  It uses the same table names as the out-of-the-box solution to repre</w:t>
+        <w:t xml:space="preserve">The KPImetrics module integrates with the </w:t>
+      </w:r>
+      <w:r>
+        <w:rPr>
+          <w:rFonts w:ascii="Arial" w:hAnsi="Arial" w:cs="Arial"/>
+          <w:sz w:val="22"/>
+        </w:rPr>
+        <w:t>T</w:t>
+      </w:r>
+      <w:r>
+        <w:rPr>
+          <w:rFonts w:ascii="Arial" w:hAnsi="Arial" w:cs="Arial"/>
+          <w:sz w:val="22"/>
+        </w:rPr>
+        <w:t>DV out-of-the-box metrics capability.  It uses the same table names as the out-of-the-box solution to repre</w:t>
       </w:r>
       <w:r>
         <w:rPr>
@@ -3221,6 +3264,13 @@
           <w:rFonts w:ascii="Arial" w:hAnsi="Arial" w:cs="Arial"/>
           <w:sz w:val="22"/>
         </w:rPr>
+        <w:t>T</w:t>
+      </w:r>
+      <w:r>
+        <w:rPr>
+          <w:rFonts w:ascii="Arial" w:hAnsi="Arial" w:cs="Arial"/>
+          <w:sz w:val="22"/>
+        </w:rPr>
         <w:t>DV</w:t>
       </w:r>
       <w:r>
@@ -3261,27 +3311,18 @@
     </w:p>
     <w:p>
       <w:pPr>
-        <w:widowControl w:val="0"/>
-        <w:autoSpaceDE w:val="0"/>
-        <w:autoSpaceDN w:val="0"/>
-        <w:adjustRightInd w:val="0"/>
-        <w:spacing w:before="100" w:beforeAutospacing="1" w:line="276" w:lineRule="auto"/>
+        <w:pStyle w:val="CS-Bodytext"/>
+        <w:ind w:left="720"/>
+      </w:pPr>
+      <w:r>
         <w:rPr>
-          <w:rFonts w:ascii="Arial" w:hAnsi="Arial" w:cs="Arial"/>
-          <w:sz w:val="22"/>
-        </w:rPr>
-      </w:pPr>
-      <w:r>
-        <w:rPr>
-          <w:rFonts w:ascii="Arial" w:hAnsi="Arial" w:cs="Arial"/>
           <w:noProof/>
-          <w:sz w:val="22"/>
         </w:rPr>
         <w:drawing>
-          <wp:inline distT="0" distB="0" distL="0" distR="0" wp14:anchorId="79AC41B6" wp14:editId="41DA67E0">
-            <wp:extent cx="6216589" cy="3029447"/>
-            <wp:effectExtent l="0" t="0" r="0" b="6350"/>
-            <wp:docPr id="11" name="Picture 11"/>
+          <wp:inline distT="0" distB="0" distL="0" distR="0" wp14:anchorId="72E99A7F" wp14:editId="04FD34FE">
+            <wp:extent cx="6057900" cy="2878455"/>
+            <wp:effectExtent l="0" t="0" r="0" b="0"/>
+            <wp:docPr id="16" name="Picture 16"/>
             <wp:cNvGraphicFramePr>
               <a:graphicFrameLocks xmlns:a="http://schemas.openxmlformats.org/drawingml/2006/main" noChangeAspect="1"/>
             </wp:cNvGraphicFramePr>
@@ -3301,7 +3342,7 @@
                   <pic:spPr>
                     <a:xfrm>
                       <a:off x="0" y="0"/>
-                      <a:ext cx="6217113" cy="3029702"/>
+                      <a:ext cx="6057900" cy="2878455"/>
                     </a:xfrm>
                     <a:prstGeom prst="rect">
                       <a:avLst/>
@@ -3320,7 +3361,13 @@
         <w:ind w:left="720"/>
       </w:pPr>
       <w:r>
-        <w:t xml:space="preserve">A key aspect of the KPImetrics is the ability to process the collection data [out-of-the-box DV metrics tables].  It </w:t>
+        <w:t xml:space="preserve">A key aspect of the KPImetrics is the ability to process the collection data [out-of-the-box </w:t>
+      </w:r>
+      <w:r>
+        <w:t>T</w:t>
+      </w:r>
+      <w:r>
+        <w:t xml:space="preserve">DV metrics tables].  It </w:t>
       </w:r>
       <w:r>
         <w:t xml:space="preserve">is </w:t>
@@ -3334,7 +3381,11 @@
       </w:r>
       <w:proofErr w:type="spellEnd"/>
       <w:r>
-        <w:t xml:space="preserve"> database SQL scripts that the collection data is pruned, filtered and augmented using </w:t>
+        <w:t xml:space="preserve"> database SQL scripts that the collection </w:t>
+      </w:r>
+      <w:r>
+        <w:lastRenderedPageBreak/>
+        <w:t xml:space="preserve">data is pruned, filtered and augmented using </w:t>
       </w:r>
       <w:r>
         <w:t>stage</w:t>
@@ -3343,11 +3394,7 @@
         <w:t xml:space="preserve"> tables before it is inserted into the history tables.  The use of stage</w:t>
       </w:r>
       <w:r>
-        <w:t xml:space="preserve"> tables is more efficient for processing collection data in that all </w:t>
-      </w:r>
-      <w:r>
-        <w:lastRenderedPageBreak/>
-        <w:t>insert/update/delete operations are performed on the stage tables.  Only inserts are performed on the data mart history tables.</w:t>
+        <w:t xml:space="preserve"> tables is more efficient for processing collection data in that all insert/update/delete operations are performed on the stage tables.  Only inserts are performed on the data mart history tables.</w:t>
       </w:r>
     </w:p>
     <w:p>
@@ -3362,7 +3409,13 @@
         <w:t>flowing</w:t>
       </w:r>
       <w:r>
-        <w:t xml:space="preserve"> from the out-of-the-box DV metrics tables through the stage tables and finally into the KPImetrics history tables.  Along the way it uses various supporting tables to filter and augment the data.</w:t>
+        <w:t xml:space="preserve"> from the out-of-the-box </w:t>
+      </w:r>
+      <w:r>
+        <w:t>T</w:t>
+      </w:r>
+      <w:r>
+        <w:t>DV metrics tables through the stage tables and finally into the KPImetrics history tables.  Along the way it uses various supporting tables to filter and augment the data.</w:t>
       </w:r>
     </w:p>
     <w:p>
@@ -3374,10 +3427,10 @@
           <w:noProof/>
         </w:rPr>
         <w:drawing>
-          <wp:inline distT="0" distB="0" distL="0" distR="0" wp14:anchorId="39D3A2AC" wp14:editId="2621746E">
-            <wp:extent cx="6514924" cy="2385391"/>
-            <wp:effectExtent l="0" t="0" r="635" b="2540"/>
-            <wp:docPr id="12" name="Picture 12"/>
+          <wp:inline distT="0" distB="0" distL="0" distR="0" wp14:anchorId="1FE9D1D6" wp14:editId="44AC958D">
+            <wp:extent cx="6057900" cy="2200910"/>
+            <wp:effectExtent l="0" t="0" r="0" b="8890"/>
+            <wp:docPr id="17" name="Picture 17"/>
             <wp:cNvGraphicFramePr>
               <a:graphicFrameLocks xmlns:a="http://schemas.openxmlformats.org/drawingml/2006/main" noChangeAspect="1"/>
             </wp:cNvGraphicFramePr>
@@ -3397,7 +3450,7 @@
                   <pic:spPr>
                     <a:xfrm>
                       <a:off x="0" y="0"/>
-                      <a:ext cx="6515615" cy="2385644"/>
+                      <a:ext cx="6057900" cy="2200910"/>
                     </a:xfrm>
                     <a:prstGeom prst="rect">
                       <a:avLst/>
@@ -3416,7 +3469,13 @@
         <w:ind w:left="720"/>
       </w:pPr>
       <w:r>
-        <w:t>Every two hours [configurable], a DV trigger wakes up and executes a native database SQL script called P_METRICS_ALL_TABLES.  This script performs many operations defined later in the sections “Physical Oracle Data Transfer Script” and “Physical SQL Server Data Transfer Script”.  In general, the primary purpose of the script is to transfer the collection data to the history tables and apply some business rules as related to each collection table:</w:t>
+        <w:t xml:space="preserve">Every two hours [configurable], a </w:t>
+      </w:r>
+      <w:r>
+        <w:t>T</w:t>
+      </w:r>
+      <w:r>
+        <w:t>DV trigger wakes up and executes a native database SQL script called P_METRICS_ALL_TABLES.  This script performs many operations defined later in the sections “Physical Oracle Data Transfer Script” and “Physical SQL Server Data Transfer Script”.  In general, the primary purpose of the script is to transfer the collection data to the history tables and apply some business rules as related to each collection table:</w:t>
       </w:r>
     </w:p>
     <w:p>
@@ -3584,7 +3643,13 @@
       </w:r>
       <w:proofErr w:type="spellEnd"/>
       <w:r>
-        <w:t xml:space="preserve"> by executing dynamic delete row filters based on the METRICS_JOB_FILTERS for each DV environment.  </w:t>
+        <w:t xml:space="preserve"> by executing dynamic delete row filters based on the METRICS_JOB_FILTERS for each </w:t>
+      </w:r>
+      <w:r>
+        <w:t>T</w:t>
+      </w:r>
+      <w:r>
+        <w:t xml:space="preserve">DV environment.  </w:t>
       </w:r>
     </w:p>
     <w:p>
@@ -4024,7 +4089,7 @@
                       </a:ln>
                       <a:extLst>
                         <a:ext uri="{909E8E84-426E-40dd-AFC4-6F175D3DCCD1}">
-                          <a14:hiddenFill xmlns:mo="http://schemas.microsoft.com/office/mac/office/2008/main" xmlns:mv="urn:schemas-microsoft-com:mac:vml" xmlns="" xmlns:o="urn:schemas-microsoft-com:office:office" xmlns:v="urn:schemas-microsoft-com:vml" xmlns:w10="urn:schemas-microsoft-com:office:word" xmlns:w="http://schemas.openxmlformats.org/wordprocessingml/2006/main" xmlns:a14="http://schemas.microsoft.com/office/drawing/2010/main">
+                          <a14:hiddenFill xmlns:a14="http://schemas.microsoft.com/office/drawing/2010/main" xmlns:w="http://schemas.openxmlformats.org/wordprocessingml/2006/main" xmlns:w10="urn:schemas-microsoft-com:office:word" xmlns:v="urn:schemas-microsoft-com:vml" xmlns:o="urn:schemas-microsoft-com:office:office" xmlns="" xmlns:mv="urn:schemas-microsoft-com:mac:vml" xmlns:mo="http://schemas.microsoft.com/office/mac/office/2008/main">
                             <a:solidFill>
                               <a:srgbClr val="000000"/>
                             </a:solidFill>
@@ -4327,14 +4392,14 @@
                       </a:ln>
                       <a:extLst>
                         <a:ext uri="{909E8E84-426E-40dd-AFC4-6F175D3DCCD1}">
-                          <a14:hiddenFill xmlns:mo="http://schemas.microsoft.com/office/mac/office/2008/main" xmlns:mv="urn:schemas-microsoft-com:mac:vml" xmlns="" xmlns:o="urn:schemas-microsoft-com:office:office" xmlns:v="urn:schemas-microsoft-com:vml" xmlns:w10="urn:schemas-microsoft-com:office:word" xmlns:w="http://schemas.openxmlformats.org/wordprocessingml/2006/main" xmlns:a14="http://schemas.microsoft.com/office/drawing/2010/main">
+                          <a14:hiddenFill xmlns:a14="http://schemas.microsoft.com/office/drawing/2010/main" xmlns:w="http://schemas.openxmlformats.org/wordprocessingml/2006/main" xmlns:w10="urn:schemas-microsoft-com:office:word" xmlns:v="urn:schemas-microsoft-com:vml" xmlns:o="urn:schemas-microsoft-com:office:office" xmlns="" xmlns:mv="urn:schemas-microsoft-com:mac:vml" xmlns:mo="http://schemas.microsoft.com/office/mac/office/2008/main">
                             <a:solidFill>
                               <a:srgbClr val="FFFFFF"/>
                             </a:solidFill>
                           </a14:hiddenFill>
                         </a:ext>
                         <a:ext uri="{91240B29-F687-4f45-9708-019B960494DF}">
-                          <a14:hiddenLine xmlns:mo="http://schemas.microsoft.com/office/mac/office/2008/main" xmlns:mv="urn:schemas-microsoft-com:mac:vml" xmlns="" xmlns:o="urn:schemas-microsoft-com:office:office" xmlns:v="urn:schemas-microsoft-com:vml" xmlns:w10="urn:schemas-microsoft-com:office:word" xmlns:w="http://schemas.openxmlformats.org/wordprocessingml/2006/main" xmlns:a14="http://schemas.microsoft.com/office/drawing/2010/main" w="9525">
+                          <a14:hiddenLine xmlns:a14="http://schemas.microsoft.com/office/drawing/2010/main" xmlns:w="http://schemas.openxmlformats.org/wordprocessingml/2006/main" xmlns:w10="urn:schemas-microsoft-com:office:word" xmlns:v="urn:schemas-microsoft-com:vml" xmlns:o="urn:schemas-microsoft-com:office:office" xmlns="" xmlns:mv="urn:schemas-microsoft-com:mac:vml" xmlns:mo="http://schemas.microsoft.com/office/mac/office/2008/main" w="9525">
                             <a:solidFill>
                               <a:srgbClr val="000000"/>
                             </a:solidFill>
@@ -4488,14 +4553,14 @@
                       </a:ln>
                       <a:extLst>
                         <a:ext uri="{909E8E84-426E-40dd-AFC4-6F175D3DCCD1}">
-                          <a14:hiddenFill xmlns:mo="http://schemas.microsoft.com/office/mac/office/2008/main" xmlns:mv="urn:schemas-microsoft-com:mac:vml" xmlns="" xmlns:o="urn:schemas-microsoft-com:office:office" xmlns:v="urn:schemas-microsoft-com:vml" xmlns:w10="urn:schemas-microsoft-com:office:word" xmlns:w="http://schemas.openxmlformats.org/wordprocessingml/2006/main" xmlns:a14="http://schemas.microsoft.com/office/drawing/2010/main">
+                          <a14:hiddenFill xmlns:a14="http://schemas.microsoft.com/office/drawing/2010/main" xmlns:w="http://schemas.openxmlformats.org/wordprocessingml/2006/main" xmlns:w10="urn:schemas-microsoft-com:office:word" xmlns:v="urn:schemas-microsoft-com:vml" xmlns:o="urn:schemas-microsoft-com:office:office" xmlns="" xmlns:mv="urn:schemas-microsoft-com:mac:vml" xmlns:mo="http://schemas.microsoft.com/office/mac/office/2008/main">
                             <a:solidFill>
                               <a:srgbClr val="FFFFFF"/>
                             </a:solidFill>
                           </a14:hiddenFill>
                         </a:ext>
                         <a:ext uri="{91240B29-F687-4f45-9708-019B960494DF}">
-                          <a14:hiddenLine xmlns:mo="http://schemas.microsoft.com/office/mac/office/2008/main" xmlns:mv="urn:schemas-microsoft-com:mac:vml" xmlns="" xmlns:o="urn:schemas-microsoft-com:office:office" xmlns:v="urn:schemas-microsoft-com:vml" xmlns:w10="urn:schemas-microsoft-com:office:word" xmlns:w="http://schemas.openxmlformats.org/wordprocessingml/2006/main" xmlns:a14="http://schemas.microsoft.com/office/drawing/2010/main" w="9525">
+                          <a14:hiddenLine xmlns:a14="http://schemas.microsoft.com/office/drawing/2010/main" xmlns:w="http://schemas.openxmlformats.org/wordprocessingml/2006/main" xmlns:w10="urn:schemas-microsoft-com:office:word" xmlns:v="urn:schemas-microsoft-com:vml" xmlns:o="urn:schemas-microsoft-com:office:office" xmlns="" xmlns:mv="urn:schemas-microsoft-com:mac:vml" xmlns:mo="http://schemas.microsoft.com/office/mac/office/2008/main" w="9525">
                             <a:solidFill>
                               <a:srgbClr val="000000"/>
                             </a:solidFill>
@@ -4685,14 +4750,14 @@
                       </a:ln>
                       <a:extLst>
                         <a:ext uri="{909E8E84-426E-40dd-AFC4-6F175D3DCCD1}">
-                          <a14:hiddenFill xmlns:mo="http://schemas.microsoft.com/office/mac/office/2008/main" xmlns:mv="urn:schemas-microsoft-com:mac:vml" xmlns="" xmlns:o="urn:schemas-microsoft-com:office:office" xmlns:v="urn:schemas-microsoft-com:vml" xmlns:w10="urn:schemas-microsoft-com:office:word" xmlns:w="http://schemas.openxmlformats.org/wordprocessingml/2006/main" xmlns:a14="http://schemas.microsoft.com/office/drawing/2010/main">
+                          <a14:hiddenFill xmlns:a14="http://schemas.microsoft.com/office/drawing/2010/main" xmlns:w="http://schemas.openxmlformats.org/wordprocessingml/2006/main" xmlns:w10="urn:schemas-microsoft-com:office:word" xmlns:v="urn:schemas-microsoft-com:vml" xmlns:o="urn:schemas-microsoft-com:office:office" xmlns="" xmlns:mv="urn:schemas-microsoft-com:mac:vml" xmlns:mo="http://schemas.microsoft.com/office/mac/office/2008/main">
                             <a:solidFill>
                               <a:srgbClr val="FFFFFF"/>
                             </a:solidFill>
                           </a14:hiddenFill>
                         </a:ext>
                         <a:ext uri="{91240B29-F687-4f45-9708-019B960494DF}">
-                          <a14:hiddenLine xmlns:mo="http://schemas.microsoft.com/office/mac/office/2008/main" xmlns:mv="urn:schemas-microsoft-com:mac:vml" xmlns="" xmlns:o="urn:schemas-microsoft-com:office:office" xmlns:v="urn:schemas-microsoft-com:vml" xmlns:w10="urn:schemas-microsoft-com:office:word" xmlns:w="http://schemas.openxmlformats.org/wordprocessingml/2006/main" xmlns:a14="http://schemas.microsoft.com/office/drawing/2010/main" w="9525">
+                          <a14:hiddenLine xmlns:a14="http://schemas.microsoft.com/office/drawing/2010/main" xmlns:w="http://schemas.openxmlformats.org/wordprocessingml/2006/main" xmlns:w10="urn:schemas-microsoft-com:office:word" xmlns:v="urn:schemas-microsoft-com:vml" xmlns:o="urn:schemas-microsoft-com:office:office" xmlns="" xmlns:mv="urn:schemas-microsoft-com:mac:vml" xmlns:mo="http://schemas.microsoft.com/office/mac/office/2008/main" w="9525">
                             <a:solidFill>
                               <a:srgbClr val="000000"/>
                             </a:solidFill>
@@ -4878,7 +4943,7 @@
                       </a:ln>
                       <a:extLst>
                         <a:ext uri="{91240B29-F687-4f45-9708-019B960494DF}">
-                          <a14:hiddenLine xmlns:mo="http://schemas.microsoft.com/office/mac/office/2008/main" xmlns:mv="urn:schemas-microsoft-com:mac:vml" xmlns="" xmlns:o="urn:schemas-microsoft-com:office:office" xmlns:v="urn:schemas-microsoft-com:vml" xmlns:w10="urn:schemas-microsoft-com:office:word" xmlns:w="http://schemas.openxmlformats.org/wordprocessingml/2006/main" xmlns:a14="http://schemas.microsoft.com/office/drawing/2010/main" w="25400">
+                          <a14:hiddenLine xmlns:a14="http://schemas.microsoft.com/office/drawing/2010/main" xmlns:w="http://schemas.openxmlformats.org/wordprocessingml/2006/main" xmlns:w10="urn:schemas-microsoft-com:office:word" xmlns:v="urn:schemas-microsoft-com:vml" xmlns:o="urn:schemas-microsoft-com:office:office" xmlns="" xmlns:mv="urn:schemas-microsoft-com:mac:vml" xmlns:mo="http://schemas.microsoft.com/office/mac/office/2008/main" w="25400">
                             <a:solidFill>
                               <a:srgbClr val="000000"/>
                             </a:solidFill>
@@ -4994,7 +5059,7 @@
                       </a:ln>
                       <a:extLst>
                         <a:ext uri="{909E8E84-426E-40dd-AFC4-6F175D3DCCD1}">
-                          <a14:hiddenFill xmlns:mo="http://schemas.microsoft.com/office/mac/office/2008/main" xmlns:mv="urn:schemas-microsoft-com:mac:vml" xmlns="" xmlns:o="urn:schemas-microsoft-com:office:office" xmlns:v="urn:schemas-microsoft-com:vml" xmlns:w10="urn:schemas-microsoft-com:office:word" xmlns:w="http://schemas.openxmlformats.org/wordprocessingml/2006/main" xmlns:a14="http://schemas.microsoft.com/office/drawing/2010/main">
+                          <a14:hiddenFill xmlns:a14="http://schemas.microsoft.com/office/drawing/2010/main" xmlns:w="http://schemas.openxmlformats.org/wordprocessingml/2006/main" xmlns:w10="urn:schemas-microsoft-com:office:word" xmlns:v="urn:schemas-microsoft-com:vml" xmlns:o="urn:schemas-microsoft-com:office:office" xmlns="" xmlns:mv="urn:schemas-microsoft-com:mac:vml" xmlns:mo="http://schemas.microsoft.com/office/mac/office/2008/main">
                             <a:solidFill>
                               <a:srgbClr val="000000"/>
                             </a:solidFill>
@@ -5241,7 +5306,7 @@
                       </a:ln>
                       <a:extLst>
                         <a:ext uri="{91240B29-F687-4f45-9708-019B960494DF}">
-                          <a14:hiddenLine xmlns:mo="http://schemas.microsoft.com/office/mac/office/2008/main" xmlns:mv="urn:schemas-microsoft-com:mac:vml" xmlns="" xmlns:o="urn:schemas-microsoft-com:office:office" xmlns:v="urn:schemas-microsoft-com:vml" xmlns:w10="urn:schemas-microsoft-com:office:word" xmlns:w="http://schemas.openxmlformats.org/wordprocessingml/2006/main" xmlns:a14="http://schemas.microsoft.com/office/drawing/2010/main" w="9525">
+                          <a14:hiddenLine xmlns:a14="http://schemas.microsoft.com/office/drawing/2010/main" xmlns:w="http://schemas.openxmlformats.org/wordprocessingml/2006/main" xmlns:w10="urn:schemas-microsoft-com:office:word" xmlns:v="urn:schemas-microsoft-com:vml" xmlns:o="urn:schemas-microsoft-com:office:office" xmlns="" xmlns:mv="urn:schemas-microsoft-com:mac:vml" xmlns:mo="http://schemas.microsoft.com/office/mac/office/2008/main" w="9525">
                             <a:solidFill>
                               <a:srgbClr val="000000"/>
                             </a:solidFill>
@@ -5318,7 +5383,7 @@
                       </a:ln>
                       <a:extLst>
                         <a:ext uri="{91240B29-F687-4f45-9708-019B960494DF}">
-                          <a14:hiddenLine xmlns:mo="http://schemas.microsoft.com/office/mac/office/2008/main" xmlns:mv="urn:schemas-microsoft-com:mac:vml" xmlns="" xmlns:o="urn:schemas-microsoft-com:office:office" xmlns:v="urn:schemas-microsoft-com:vml" xmlns:w10="urn:schemas-microsoft-com:office:word" xmlns:w="http://schemas.openxmlformats.org/wordprocessingml/2006/main" xmlns:a14="http://schemas.microsoft.com/office/drawing/2010/main" w="9525">
+                          <a14:hiddenLine xmlns:a14="http://schemas.microsoft.com/office/drawing/2010/main" xmlns:w="http://schemas.openxmlformats.org/wordprocessingml/2006/main" xmlns:w10="urn:schemas-microsoft-com:office:word" xmlns:v="urn:schemas-microsoft-com:vml" xmlns:o="urn:schemas-microsoft-com:office:office" xmlns="" xmlns:mv="urn:schemas-microsoft-com:mac:vml" xmlns:mo="http://schemas.microsoft.com/office/mac/office/2008/main" w="9525">
                             <a:solidFill>
                               <a:srgbClr val="000000"/>
                             </a:solidFill>
@@ -16663,7 +16728,7 @@
 </file>
 
 <file path=customXml/itemProps1.xml><?xml version="1.0" encoding="utf-8"?>
-<ds:datastoreItem xmlns:ds="http://schemas.openxmlformats.org/officeDocument/2006/customXml" ds:itemID="{73D8EA63-F647-48FA-8509-4701F0EFB908}">
+<ds:datastoreItem xmlns:ds="http://schemas.openxmlformats.org/officeDocument/2006/customXml" ds:itemID="{9C0F579F-013E-4F0A-8625-4534CEFDCA28}">
   <ds:schemaRefs>
     <ds:schemaRef ds:uri="http://schemas.openxmlformats.org/officeDocument/2006/bibliography"/>
   </ds:schemaRefs>

</xml_diff>